<commit_message>
done with assignment 2
</commit_message>
<xml_diff>
--- a/module_2/metcs767_Assignment2_NeuralNet_allegranzi.docx
+++ b/module_2/metcs767_Assignment2_NeuralNet_allegranzi.docx
@@ -925,6 +925,7 @@
                 <w:rFonts w:ascii="Times New Roman" w:eastAsia="Times New Roman" w:hAnsi="Times New Roman" w:cs="Times New Roman"/>
                 <w:b w:val="0"/>
                 <w:bCs w:val="0"/>
+                <w:noProof/>
                 <w:sz w:val="24"/>
                 <w:szCs w:val="24"/>
                 <w:lang w:eastAsia="ja-JP"/>
@@ -1604,7 +1605,7 @@
                 <w:noProof/>
                 <w:webHidden/>
               </w:rPr>
-              <w:t>9</w:t>
+              <w:t>10</w:t>
             </w:r>
             <w:r>
               <w:rPr>
@@ -1675,7 +1676,7 @@
                 <w:noProof/>
                 <w:webHidden/>
               </w:rPr>
-              <w:t>9</w:t>
+              <w:t>10</w:t>
             </w:r>
             <w:r>
               <w:rPr>
@@ -1813,7 +1814,7 @@
                 <w:noProof/>
                 <w:webHidden/>
               </w:rPr>
-              <w:t>10</w:t>
+              <w:t>11</w:t>
             </w:r>
             <w:r>
               <w:rPr>
@@ -1882,7 +1883,7 @@
                 <w:noProof/>
                 <w:webHidden/>
               </w:rPr>
-              <w:t>10</w:t>
+              <w:t>11</w:t>
             </w:r>
             <w:r>
               <w:rPr>
@@ -6921,6 +6922,16 @@
     </w:p>
     <w:p>
       <w:pPr>
+        <w:pStyle w:val="body"/>
+        <w:rPr>
+          <w:rFonts w:ascii="Times New Roman" w:hAnsi="Times New Roman" w:cs="Times New Roman"/>
+          <w:sz w:val="24"/>
+          <w:szCs w:val="24"/>
+        </w:rPr>
+      </w:pPr>
+    </w:p>
+    <w:p>
+      <w:pPr>
         <w:pStyle w:val="Heading2"/>
       </w:pPr>
       <w:bookmarkStart w:id="11" w:name="_Toc166923445"/>
@@ -7185,7 +7196,6 @@
           <w:color w:val="auto"/>
           <w:sz w:val="24"/>
         </w:rPr>
-        <w:lastRenderedPageBreak/>
         <w:t>Output:</w:t>
       </w:r>
       <w:r>
@@ -8089,6 +8099,7 @@
           <w:sz w:val="21"/>
           <w:szCs w:val="21"/>
         </w:rPr>
+        <w:lastRenderedPageBreak/>
         <w:t xml:space="preserve"># Setting up </w:t>
       </w:r>
       <w:proofErr w:type="spellStart"/>
@@ -8130,7 +8141,6 @@
           <w:sz w:val="21"/>
           <w:szCs w:val="21"/>
         </w:rPr>
-        <w:lastRenderedPageBreak/>
         <w:t>(</w:t>
       </w:r>
       <w:proofErr w:type="spellStart"/>
@@ -8780,7 +8790,7 @@
           <w:color w:val="auto"/>
           <w:sz w:val="24"/>
         </w:rPr>
-        <w:t>Defining the neural net model. Using embedding as it’s necessary for intent classification</w:t>
+        <w:t xml:space="preserve">Defining the neural net model. Using embedding as it’s </w:t>
       </w:r>
       <w:r>
         <w:rPr>
@@ -8788,6 +8798,22 @@
           <w:color w:val="auto"/>
           <w:sz w:val="24"/>
         </w:rPr>
+        <w:t>recommended</w:t>
+      </w:r>
+      <w:r>
+        <w:rPr>
+          <w:rFonts w:ascii="Times New Roman" w:hAnsi="Times New Roman" w:cs="Times New Roman"/>
+          <w:color w:val="auto"/>
+          <w:sz w:val="24"/>
+        </w:rPr>
+        <w:t xml:space="preserve"> for intent classification</w:t>
+      </w:r>
+      <w:r>
+        <w:rPr>
+          <w:rFonts w:ascii="Times New Roman" w:hAnsi="Times New Roman" w:cs="Times New Roman"/>
+          <w:color w:val="auto"/>
+          <w:sz w:val="24"/>
+        </w:rPr>
         <w:t>.</w:t>
       </w:r>
       <w:r>
@@ -8836,7 +8862,23 @@
           <w:color w:val="auto"/>
           <w:sz w:val="24"/>
         </w:rPr>
-        <w:t xml:space="preserve"> Additionally, two activation functions are used in the hidden layer and the output layer. </w:t>
+        <w:t xml:space="preserve"> Additionally, </w:t>
+      </w:r>
+      <w:r>
+        <w:rPr>
+          <w:rFonts w:ascii="Times New Roman" w:hAnsi="Times New Roman" w:cs="Times New Roman"/>
+          <w:color w:val="auto"/>
+          <w:sz w:val="24"/>
+        </w:rPr>
+        <w:t>different</w:t>
+      </w:r>
+      <w:r>
+        <w:rPr>
+          <w:rFonts w:ascii="Times New Roman" w:hAnsi="Times New Roman" w:cs="Times New Roman"/>
+          <w:color w:val="auto"/>
+          <w:sz w:val="24"/>
+        </w:rPr>
+        <w:t xml:space="preserve"> activation functions are used in the hidden layer and the output layer. </w:t>
       </w:r>
       <w:r>
         <w:rPr>
@@ -9863,6 +9905,7 @@
           <w:color w:val="auto"/>
           <w:sz w:val="24"/>
         </w:rPr>
+        <w:lastRenderedPageBreak/>
         <w:t>The model info looks like:</w:t>
       </w:r>
     </w:p>
@@ -9884,7 +9927,6 @@
           <w:szCs w:val="21"/>
           <w:shd w:val="clear" w:color="auto" w:fill="FFFFFF"/>
         </w:rPr>
-        <w:lastRenderedPageBreak/>
         <w:t>Model: "sequential"</w:t>
       </w:r>
     </w:p>
@@ -11226,6 +11268,7 @@
           <w:sz w:val="21"/>
           <w:szCs w:val="21"/>
         </w:rPr>
+        <w:lastRenderedPageBreak/>
         <w:t># Encode the reviews</w:t>
       </w:r>
     </w:p>
@@ -11946,10 +11989,151 @@
     </w:p>
     <w:p>
       <w:pPr>
+        <w:pStyle w:val="body"/>
+        <w:spacing w:before="0" w:beforeAutospacing="0"/>
+        <w:rPr>
+          <w:rFonts w:ascii="Times New Roman" w:hAnsi="Times New Roman" w:cs="Times New Roman"/>
+          <w:color w:val="212121"/>
+          <w:sz w:val="24"/>
+          <w:szCs w:val="24"/>
+          <w:shd w:val="clear" w:color="auto" w:fill="FFFFFF"/>
+        </w:rPr>
+      </w:pPr>
+      <w:r>
+        <w:rPr>
+          <w:rFonts w:ascii="Times New Roman" w:hAnsi="Times New Roman" w:cs="Times New Roman"/>
+          <w:color w:val="212121"/>
+          <w:sz w:val="24"/>
+          <w:szCs w:val="24"/>
+          <w:shd w:val="clear" w:color="auto" w:fill="FFFFFF"/>
+        </w:rPr>
+        <w:t>Below is a scatterplot showing the rating of some sample words. Positive words like ‘excellent’ score close to 1, and negative words are towards 0.</w:t>
+      </w:r>
+    </w:p>
+    <w:p>
+      <w:pPr>
+        <w:tabs>
+          <w:tab w:val="left" w:pos="916"/>
+          <w:tab w:val="left" w:pos="1832"/>
+          <w:tab w:val="left" w:pos="2748"/>
+          <w:tab w:val="left" w:pos="3664"/>
+          <w:tab w:val="left" w:pos="4580"/>
+          <w:tab w:val="left" w:pos="5496"/>
+          <w:tab w:val="left" w:pos="6412"/>
+          <w:tab w:val="left" w:pos="7328"/>
+          <w:tab w:val="left" w:pos="8244"/>
+          <w:tab w:val="left" w:pos="9160"/>
+          <w:tab w:val="left" w:pos="10076"/>
+          <w:tab w:val="left" w:pos="10992"/>
+          <w:tab w:val="left" w:pos="11908"/>
+          <w:tab w:val="left" w:pos="12824"/>
+          <w:tab w:val="left" w:pos="13740"/>
+          <w:tab w:val="left" w:pos="14656"/>
+        </w:tabs>
+        <w:rPr>
+          <w:rFonts w:ascii="Courier New" w:hAnsi="Courier New" w:cs="Courier New"/>
+          <w:color w:val="212121"/>
+          <w:sz w:val="20"/>
+          <w:szCs w:val="20"/>
+        </w:rPr>
+      </w:pPr>
+      <w:r>
+        <w:rPr>
+          <w:rFonts w:ascii="Courier New" w:hAnsi="Courier New" w:cs="Courier New"/>
+          <w:color w:val="212121"/>
+          <w:sz w:val="20"/>
+          <w:szCs w:val="20"/>
+        </w:rPr>
+        <w:t>1/1 [==============================] - 0s 21ms/step</w:t>
+      </w:r>
+    </w:p>
+    <w:p>
+      <w:pPr>
+        <w:rPr>
+          <w:rFonts w:ascii="Roboto" w:hAnsi="Roboto"/>
+          <w:color w:val="212121"/>
+          <w:sz w:val="21"/>
+          <w:szCs w:val="21"/>
+        </w:rPr>
+      </w:pPr>
+      <w:r>
+        <w:rPr>
+          <w:rFonts w:ascii="Roboto" w:hAnsi="Roboto"/>
+          <w:noProof/>
+          <w:color w:val="212121"/>
+          <w:sz w:val="21"/>
+          <w:szCs w:val="21"/>
+        </w:rPr>
+        <w:drawing>
+          <wp:inline distT="0" distB="0" distL="0" distR="0" wp14:anchorId="09A1C431" wp14:editId="6961C7A0">
+            <wp:extent cx="3615055" cy="2743200"/>
+            <wp:effectExtent l="0" t="0" r="4445" b="0"/>
+            <wp:docPr id="1294453825" name="Picture 1" descr="A graph with blue dots&#10;&#10;Description automatically generated"/>
+            <wp:cNvGraphicFramePr>
+              <a:graphicFrameLocks xmlns:a="http://schemas.openxmlformats.org/drawingml/2006/main" noChangeAspect="1"/>
+            </wp:cNvGraphicFramePr>
+            <a:graphic xmlns:a="http://schemas.openxmlformats.org/drawingml/2006/main">
+              <a:graphicData uri="http://schemas.openxmlformats.org/drawingml/2006/picture">
+                <pic:pic xmlns:pic="http://schemas.openxmlformats.org/drawingml/2006/picture">
+                  <pic:nvPicPr>
+                    <pic:cNvPr id="1294453825" name="Picture 1" descr="A graph with blue dots&#10;&#10;Description automatically generated"/>
+                    <pic:cNvPicPr>
+                      <a:picLocks noChangeAspect="1" noChangeArrowheads="1"/>
+                    </pic:cNvPicPr>
+                  </pic:nvPicPr>
+                  <pic:blipFill>
+                    <a:blip r:embed="rId16">
+                      <a:extLst>
+                        <a:ext uri="{28A0092B-C50C-407E-A947-70E740481C1C}">
+                          <a14:useLocalDpi xmlns:a14="http://schemas.microsoft.com/office/drawing/2010/main" val="0"/>
+                        </a:ext>
+                      </a:extLst>
+                    </a:blip>
+                    <a:srcRect/>
+                    <a:stretch>
+                      <a:fillRect/>
+                    </a:stretch>
+                  </pic:blipFill>
+                  <pic:spPr bwMode="auto">
+                    <a:xfrm>
+                      <a:off x="0" y="0"/>
+                      <a:ext cx="3615055" cy="2743200"/>
+                    </a:xfrm>
+                    <a:prstGeom prst="rect">
+                      <a:avLst/>
+                    </a:prstGeom>
+                    <a:noFill/>
+                    <a:ln>
+                      <a:noFill/>
+                    </a:ln>
+                  </pic:spPr>
+                </pic:pic>
+              </a:graphicData>
+            </a:graphic>
+          </wp:inline>
+        </w:drawing>
+      </w:r>
+    </w:p>
+    <w:p>
+      <w:pPr>
+        <w:pStyle w:val="body"/>
+        <w:spacing w:before="0" w:beforeAutospacing="0"/>
+        <w:rPr>
+          <w:rFonts w:ascii="Courier New" w:hAnsi="Courier New" w:cs="Courier New"/>
+          <w:color w:val="212121"/>
+          <w:sz w:val="21"/>
+          <w:szCs w:val="21"/>
+          <w:shd w:val="clear" w:color="auto" w:fill="FFFFFF"/>
+        </w:rPr>
+      </w:pPr>
+    </w:p>
+    <w:p>
+      <w:pPr>
         <w:pStyle w:val="Heading2"/>
       </w:pPr>
       <w:bookmarkStart w:id="13" w:name="_Toc166923447"/>
       <w:r>
+        <w:lastRenderedPageBreak/>
         <w:t>2.</w:t>
       </w:r>
       <w:r>
@@ -12060,7 +12244,7 @@
           <w:sz w:val="24"/>
         </w:rPr>
       </w:pPr>
-      <w:hyperlink r:id="rId16" w:history="1">
+      <w:hyperlink r:id="rId17" w:history="1">
         <w:r>
           <w:rPr>
             <w:rStyle w:val="Hyperlink"/>
@@ -12116,13 +12300,7 @@
         <w:t>or check: I did not use AI generation here</w:t>
       </w:r>
       <w:r>
-        <w:t xml:space="preserve"> _</w:t>
-      </w:r>
-      <w:r>
-        <w:t>X</w:t>
-      </w:r>
-      <w:r>
-        <w:t xml:space="preserve">_). </w:t>
+        <w:t xml:space="preserve"> __). </w:t>
       </w:r>
       <w:r>
         <w:rPr>
@@ -12344,7 +12522,7 @@
         </w:rPr>
         <w:t>: Use the </w:t>
       </w:r>
-      <w:hyperlink r:id="rId17" w:tooltip="https://ai.stanford.edu/~amaas/data/sentiment/" w:history="1">
+      <w:hyperlink r:id="rId18" w:tooltip="https://ai.stanford.edu/~amaas/data/sentiment/" w:history="1">
         <w:r>
           <w:rPr>
             <w:rStyle w:val="Hyperlink"/>
@@ -12386,7 +12564,7 @@
         </w:rPr>
         <w:t>: The </w:t>
       </w:r>
-      <w:hyperlink r:id="rId18" w:tooltip="https://www.cs.toronto.edu/~kriz/cifar.html" w:history="1">
+      <w:hyperlink r:id="rId19" w:tooltip="https://www.cs.toronto.edu/~kriz/cifar.html" w:history="1">
         <w:r>
           <w:rPr>
             <w:rStyle w:val="Hyperlink"/>
@@ -12428,7 +12606,7 @@
         </w:rPr>
         <w:t>: The </w:t>
       </w:r>
-      <w:hyperlink r:id="rId19" w:tooltip="https://www.gutenberg.org/" w:history="1">
+      <w:hyperlink r:id="rId20" w:tooltip="https://www.gutenberg.org/" w:history="1">
         <w:r>
           <w:rPr>
             <w:rStyle w:val="Hyperlink"/>
@@ -12470,7 +12648,7 @@
         </w:rPr>
         <w:t>: The </w:t>
       </w:r>
-      <w:hyperlink r:id="rId20" w:tooltip="http://kdd.ics.uci.edu/databases/kddcup99/kddcup99.html" w:history="1">
+      <w:hyperlink r:id="rId21" w:tooltip="http://kdd.ics.uci.edu/databases/kddcup99/kddcup99.html" w:history="1">
         <w:r>
           <w:rPr>
             <w:rStyle w:val="Hyperlink"/>
@@ -12577,7 +12755,7 @@
         </w:rPr>
         <w:t>: The </w:t>
       </w:r>
-      <w:hyperlink r:id="rId21" w:tooltip="https://cocodataset.org/#home" w:history="1">
+      <w:hyperlink r:id="rId22" w:tooltip="https://cocodataset.org/#home" w:history="1">
         <w:r>
           <w:rPr>
             <w:rStyle w:val="Hyperlink"/>
@@ -12974,7 +13152,7 @@
       <w:r>
         <w:t xml:space="preserve"> Docs. </w:t>
       </w:r>
-      <w:hyperlink r:id="rId22" w:history="1">
+      <w:hyperlink r:id="rId23" w:history="1">
         <w:r>
           <w:rPr>
             <w:rStyle w:val="Hyperlink"/>
@@ -12990,7 +13168,6 @@
         <w:ind w:left="360"/>
       </w:pPr>
       <w:r>
-        <w:lastRenderedPageBreak/>
         <w:t>[3] The IMDB Dataset</w:t>
       </w:r>
       <w:r>
@@ -13070,9 +13247,9 @@
             <o:lock v:ext="edit" aspectratio="t"/>
           </v:shapetype>
           <v:shape id="_x0000_i1025" type="#_x0000_t75" alt="" style="width:493.2pt;height:197.05pt;mso-width-percent:0;mso-height-percent:0;mso-width-percent:0;mso-height-percent:0" o:ole="">
-            <v:imagedata r:id="rId23" o:title=""/>
+            <v:imagedata r:id="rId24" o:title=""/>
           </v:shape>
-          <o:OLEObject Type="Embed" ProgID="Excel.Sheet.12" ShapeID="_x0000_i1025" DrawAspect="Content" ObjectID="_1777742692" r:id="rId24"/>
+          <o:OLEObject Type="Embed" ProgID="Excel.Sheet.12" ShapeID="_x0000_i1025" DrawAspect="Content" ObjectID="_1777819219" r:id="rId25"/>
         </w:object>
       </w:r>
     </w:p>
@@ -13088,6 +13265,7 @@
         <w:rPr>
           <w:rFonts w:ascii="Times New Roman" w:hAnsi="Times New Roman" w:cs="Times New Roman"/>
         </w:rPr>
+        <w:lastRenderedPageBreak/>
         <w:t>Appendix 1</w:t>
       </w:r>
       <w:bookmarkEnd w:id="19"/>
@@ -13120,7 +13298,7 @@
     </w:p>
     <w:p/>
     <w:sectPr>
-      <w:footerReference w:type="default" r:id="rId25"/>
+      <w:footerReference w:type="default" r:id="rId26"/>
       <w:pgSz w:w="12240" w:h="15840"/>
       <w:pgMar w:top="1440" w:right="1440" w:bottom="1440" w:left="1440" w:header="720" w:footer="720" w:gutter="0"/>
       <w:pgNumType w:start="0"/>
@@ -16883,6 +17061,7 @@
   <w:style w:type="character" w:default="1" w:styleId="DefaultParagraphFont">
     <w:name w:val="Default Paragraph Font"/>
     <w:uiPriority w:val="1"/>
+    <w:semiHidden/>
     <w:unhideWhenUsed/>
   </w:style>
   <w:style w:type="table" w:default="1" w:styleId="TableNormal">
@@ -17968,12 +18147,7 @@
 </file>
 
 <file path=customXml/item3.xml><?xml version="1.0" encoding="utf-8"?>
-<?mso-contentType ?>
-<FormTemplates xmlns="http://schemas.microsoft.com/sharepoint/v3/contenttype/forms">
-  <Display>DocumentLibraryForm</Display>
-  <Edit>DocumentLibraryForm</Edit>
-  <New>DocumentLibraryForm</New>
-</FormTemplates>
+<b:Sources xmlns:b="http://schemas.openxmlformats.org/officeDocument/2006/bibliography" xmlns="http://schemas.openxmlformats.org/officeDocument/2006/bibliography" SelectedStyle="/APASixthEditionOfficeOnline.xsl" StyleName="APA" Version="6"/>
 </file>
 
 <file path=customXml/item4.xml><?xml version="1.0" encoding="utf-8"?>
@@ -17988,7 +18162,12 @@
 </file>
 
 <file path=customXml/item5.xml><?xml version="1.0" encoding="utf-8"?>
-<b:Sources xmlns:b="http://schemas.openxmlformats.org/officeDocument/2006/bibliography" xmlns="http://schemas.openxmlformats.org/officeDocument/2006/bibliography" SelectedStyle="/APASixthEditionOfficeOnline.xsl" StyleName="APA" Version="6"/>
+<?mso-contentType ?>
+<FormTemplates xmlns="http://schemas.microsoft.com/sharepoint/v3/contenttype/forms">
+  <Display>DocumentLibraryForm</Display>
+  <Edit>DocumentLibraryForm</Edit>
+  <New>DocumentLibraryForm</New>
+</FormTemplates>
 </file>
 
 <file path=customXml/itemProps1.xml><?xml version="1.0" encoding="utf-8"?>
@@ -18019,9 +18198,9 @@
 </file>
 
 <file path=customXml/itemProps3.xml><?xml version="1.0" encoding="utf-8"?>
-<ds:datastoreItem xmlns:ds="http://schemas.openxmlformats.org/officeDocument/2006/customXml" ds:itemID="{7490529C-859E-4CB3-AA3D-A2340AA0445E}">
+<ds:datastoreItem xmlns:ds="http://schemas.openxmlformats.org/officeDocument/2006/customXml" ds:itemID="{663CC679-77F8-D342-95EF-AC6551E7D74F}">
   <ds:schemaRefs>
-    <ds:schemaRef ds:uri="http://schemas.microsoft.com/sharepoint/v3/contenttype/forms"/>
+    <ds:schemaRef ds:uri="http://schemas.openxmlformats.org/officeDocument/2006/bibliography"/>
   </ds:schemaRefs>
 </ds:datastoreItem>
 </file>
@@ -18038,9 +18217,9 @@
 </file>
 
 <file path=customXml/itemProps5.xml><?xml version="1.0" encoding="utf-8"?>
-<ds:datastoreItem xmlns:ds="http://schemas.openxmlformats.org/officeDocument/2006/customXml" ds:itemID="{663CC679-77F8-D342-95EF-AC6551E7D74F}">
+<ds:datastoreItem xmlns:ds="http://schemas.openxmlformats.org/officeDocument/2006/customXml" ds:itemID="{7490529C-859E-4CB3-AA3D-A2340AA0445E}">
   <ds:schemaRefs>
-    <ds:schemaRef ds:uri="http://schemas.openxmlformats.org/officeDocument/2006/bibliography"/>
+    <ds:schemaRef ds:uri="http://schemas.microsoft.com/sharepoint/v3/contenttype/forms"/>
   </ds:schemaRefs>
 </ds:datastoreItem>
 </file>
</xml_diff>